<commit_message>
Testes e vídeos projeto
</commit_message>
<xml_diff>
--- a/PIT_Atividade.docx
+++ b/PIT_Atividade.docx
@@ -227,11 +227,9 @@
     </w:p>
     <w:p>
       <w:pPr>
-        <w:spacing w:after="0" w:line="360" w:lineRule="auto"/>
-        <w:rPr>
-          <w:rFonts w:ascii="Arial" w:hAnsi="Arial" w:cs="Arial"/>
-          <w:b/>
-          <w:bCs/>
+        <w:spacing w:line="360" w:lineRule="auto"/>
+        <w:rPr>
+          <w:rFonts w:ascii="Arial" w:hAnsi="Arial" w:cs="Arial"/>
         </w:rPr>
       </w:pPr>
       <w:r>
@@ -252,6 +250,22 @@
         </w:rPr>
         <w:t xml:space="preserve">do repositório: </w:t>
       </w:r>
+      <w:r>
+        <w:rPr>
+          <w:rFonts w:ascii="Arial" w:hAnsi="Arial" w:cs="Arial"/>
+        </w:rPr>
+        <w:t>https://github.com/LeoDavii/ProjetoIntegrador</w:t>
+      </w:r>
+    </w:p>
+    <w:p>
+      <w:pPr>
+        <w:spacing w:after="0" w:line="360" w:lineRule="auto"/>
+        <w:rPr>
+          <w:rFonts w:ascii="Arial" w:hAnsi="Arial" w:cs="Arial"/>
+          <w:b/>
+          <w:bCs/>
+        </w:rPr>
+      </w:pPr>
     </w:p>
     <w:p>
       <w:pPr>
@@ -2899,7 +2913,7 @@
   <w:style w:type="paragraph" w:default="1" w:styleId="Normal">
     <w:name w:val="Normal"/>
     <w:qFormat/>
-    <w:rsid w:val="00BF6C99"/>
+    <w:rsid w:val="002E0587"/>
   </w:style>
   <w:style w:type="character" w:default="1" w:styleId="Fontepargpadro">
     <w:name w:val="Default Paragraph Font"/>

</xml_diff>